<commit_message>
fehlerbehebungen: Versenden von Erdbeben mit standortdaten ausgebessert (Format DATE, millisekunden entfernt) Fehler Standortdaten prec, wenn keine dezimalzahl dann (.0) Kontakt feld eingefügt Wenn keine PLZ dann Fehler, deshalb feld mit "unk" befüllt
</commit_message>
<xml_diff>
--- a/Lösungsvorschlag_für_1_2_2017.docx
+++ b/Lösungsvorschlag_für_1_2_2017.docx
@@ -3047,24 +3047,147 @@
         <w:pStyle w:val="berschrift2"/>
       </w:pPr>
       <w:r>
-        <w:t xml:space="preserve">Icon und </w:t>
-      </w:r>
-      <w:proofErr w:type="spellStart"/>
-      <w:r>
-        <w:t>splashscreen</w:t>
-      </w:r>
-      <w:proofErr w:type="spellEnd"/>
-    </w:p>
-    <w:p>
+        <w:t>Abfrage per CLI</w:t>
+      </w:r>
+    </w:p>
+    <w:p/>
+    <w:p>
+      <w:proofErr w:type="spellStart"/>
+      <w:r>
+        <w:t>curl</w:t>
+      </w:r>
+      <w:proofErr w:type="spellEnd"/>
+      <w:r>
+        <w:t xml:space="preserve"> -D - -X "POST" http://geoweb.zamg.ac.at/quakeapi/v02/getapikey -H "</w:t>
+      </w:r>
+      <w:proofErr w:type="spellStart"/>
+      <w:r>
+        <w:t>Authorization</w:t>
+      </w:r>
+      <w:proofErr w:type="spellEnd"/>
+      <w:r>
+        <w:t xml:space="preserve">: Basic cXVha2VhcGk6I3FrcCZtbGRuZyM=" -H "Content-Type: </w:t>
+      </w:r>
+      <w:proofErr w:type="spellStart"/>
+      <w:r>
+        <w:t>application</w:t>
+      </w:r>
+      <w:proofErr w:type="spellEnd"/>
+      <w:r>
+        <w:t>/</w:t>
+      </w:r>
+      <w:proofErr w:type="spellStart"/>
+      <w:r>
+        <w:t>json</w:t>
+      </w:r>
+      <w:proofErr w:type="spellEnd"/>
+      <w:r>
+        <w:t xml:space="preserve">; </w:t>
+      </w:r>
+      <w:proofErr w:type="spellStart"/>
+      <w:r>
+        <w:t>charset</w:t>
+      </w:r>
+      <w:proofErr w:type="spellEnd"/>
+      <w:r>
+        <w:t>=utf-8"</w:t>
+      </w:r>
+    </w:p>
+    <w:p/>
+    <w:p>
+      <w:r>
+        <w:t>{"apikey":"8415dcd4-e88e-11e6-a0a2-525401d06</w:t>
+      </w:r>
       <w:bookmarkStart w:id="0" w:name="_GoBack"/>
       <w:bookmarkEnd w:id="0"/>
-    </w:p>
-    <w:p>
+      <w:r>
+        <w:t>b63"}</w:t>
+      </w:r>
+    </w:p>
+    <w:p>
+      <w:r>
+        <w:t>8415dcd4-e88e-11e6-a0a2-525401d06b63</w:t>
+      </w:r>
+    </w:p>
+    <w:p/>
+    <w:p>
+      <w:proofErr w:type="spellStart"/>
+      <w:r>
+        <w:t>curl</w:t>
+      </w:r>
+      <w:proofErr w:type="spellEnd"/>
+      <w:r>
+        <w:t xml:space="preserve"> -D - -X "POST" -H "X-</w:t>
+      </w:r>
+      <w:proofErr w:type="spellStart"/>
+      <w:r>
+        <w:t>QuakeAPIKey</w:t>
+      </w:r>
+      <w:proofErr w:type="spellEnd"/>
+      <w:r>
+        <w:t>: 8415dcd4-e88e-11e6-a0a2-525401d06b63" --</w:t>
+      </w:r>
+      <w:proofErr w:type="spellStart"/>
+      <w:r>
+        <w:t>data-binary</w:t>
+      </w:r>
+      <w:proofErr w:type="spellEnd"/>
+      <w:r>
+        <w:t xml:space="preserve"> @./test2.json "http://geoweb.zamg.ac.at/quakeapi/v02/message" -H "</w:t>
+      </w:r>
+      <w:proofErr w:type="spellStart"/>
+      <w:r>
+        <w:t>Authorization</w:t>
+      </w:r>
+      <w:proofErr w:type="spellEnd"/>
+      <w:r>
+        <w:t xml:space="preserve">: Basic cXVha2VhcGk6I3FrcCZtbGRuZyM=" -H "Content-Type: </w:t>
+      </w:r>
+      <w:proofErr w:type="spellStart"/>
+      <w:r>
+        <w:t>application</w:t>
+      </w:r>
+      <w:proofErr w:type="spellEnd"/>
       <w:r>
         <w:t>/</w:t>
       </w:r>
       <w:proofErr w:type="spellStart"/>
       <w:r>
+        <w:t>json</w:t>
+      </w:r>
+      <w:proofErr w:type="spellEnd"/>
+      <w:r>
+        <w:t xml:space="preserve">; </w:t>
+      </w:r>
+      <w:proofErr w:type="spellStart"/>
+      <w:r>
+        <w:t>charset</w:t>
+      </w:r>
+      <w:proofErr w:type="spellEnd"/>
+      <w:r>
+        <w:t>=utf-8"</w:t>
+      </w:r>
+    </w:p>
+    <w:p>
+      <w:pPr>
+        <w:pStyle w:val="berschrift2"/>
+      </w:pPr>
+      <w:r>
+        <w:t xml:space="preserve">Icon und </w:t>
+      </w:r>
+      <w:proofErr w:type="spellStart"/>
+      <w:r>
+        <w:t>splashscreen</w:t>
+      </w:r>
+      <w:proofErr w:type="spellEnd"/>
+    </w:p>
+    <w:p/>
+    <w:p>
+      <w:r>
+        <w:t>/</w:t>
+      </w:r>
+      <w:proofErr w:type="spellStart"/>
+      <w:r>
         <w:t>resources</w:t>
       </w:r>
       <w:proofErr w:type="spellEnd"/>
@@ -3082,10 +3205,7 @@
       </w:r>
       <w:proofErr w:type="spellEnd"/>
       <w:r>
-        <w:t>/splash</w:t>
-      </w:r>
-      <w:r>
-        <w:t>.png</w:t>
+        <w:t>/splash.png</w:t>
       </w:r>
     </w:p>
     <w:p/>

</xml_diff>